<commit_message>
Section 1 and Section 6 Titles are Complete
</commit_message>
<xml_diff>
--- a/FinalReport.docx
+++ b/FinalReport.docx
@@ -182,7 +182,6 @@
                                   <w:alias w:val="Author"/>
                                   <w:tag w:val=""/>
                                   <w:id w:val="-1536112409"/>
-                                  <w:showingPlcHdr/>
                                   <w:dataBinding w:prefixMappings="xmlns:ns0='http://purl.org/dc/elements/1.1/' xmlns:ns1='http://schemas.openxmlformats.org/package/2006/metadata/core-properties' " w:xpath="/ns1:coreProperties[1]/ns0:creator[1]" w:storeItemID="{6C3C8BC8-F283-45AE-878A-BAB7291924A1}"/>
                                   <w:text/>
                                 </w:sdtPr>
@@ -206,7 +205,7 @@
                                         <w:sz w:val="24"/>
                                         <w:szCs w:val="24"/>
                                       </w:rPr>
-                                      <w:t xml:space="preserve">     </w:t>
+                                      <w:t>Grant Folgate</w:t>
                                     </w:r>
                                   </w:p>
                                 </w:sdtContent>
@@ -336,7 +335,6 @@
                             <w:alias w:val="Author"/>
                             <w:tag w:val=""/>
                             <w:id w:val="-1536112409"/>
-                            <w:showingPlcHdr/>
                             <w:dataBinding w:prefixMappings="xmlns:ns0='http://purl.org/dc/elements/1.1/' xmlns:ns1='http://schemas.openxmlformats.org/package/2006/metadata/core-properties' " w:xpath="/ns1:coreProperties[1]/ns0:creator[1]" w:storeItemID="{6C3C8BC8-F283-45AE-878A-BAB7291924A1}"/>
                             <w:text/>
                           </w:sdtPr>
@@ -360,7 +358,7 @@
                                   <w:sz w:val="24"/>
                                   <w:szCs w:val="24"/>
                                 </w:rPr>
-                                <w:t xml:space="preserve">     </w:t>
+                                <w:t>Grant Folgate</w:t>
                               </w:r>
                             </w:p>
                           </w:sdtContent>
@@ -624,6 +622,61 @@
     <w:p>
       <w:pPr>
         <w:pStyle w:val="ListParagraph"/>
+        <w:spacing w:line="480" w:lineRule="auto"/>
+        <w:ind w:left="1080"/>
+        <w:jc w:val="both"/>
+        <w:rPr>
+          <w:rFonts w:ascii="Times New Roman" w:hAnsi="Times New Roman"/>
+        </w:rPr>
+      </w:pPr>
+      <w:proofErr w:type="spellStart"/>
+      <w:r>
+        <w:rPr>
+          <w:rFonts w:ascii="Times New Roman" w:hAnsi="Times New Roman"/>
+        </w:rPr>
+        <w:t>AirCaddy</w:t>
+      </w:r>
+      <w:proofErr w:type="spellEnd"/>
+      <w:r>
+        <w:rPr>
+          <w:rFonts w:ascii="Times New Roman" w:hAnsi="Times New Roman"/>
+        </w:rPr>
+        <w:t xml:space="preserve"> provides a concentrated hub for golf advice and golf related reviews for the beg</w:t>
+      </w:r>
+      <w:r>
+        <w:rPr>
+          <w:rFonts w:ascii="Times New Roman" w:hAnsi="Times New Roman"/>
+        </w:rPr>
+        <w:t>inn</w:t>
+      </w:r>
+      <w:r>
+        <w:rPr>
+          <w:rFonts w:ascii="Times New Roman" w:hAnsi="Times New Roman"/>
+        </w:rPr>
+        <w:t xml:space="preserve">er to intermediate golfer and participating golf courses across the country.  The project will provide a superior outreach for the </w:t>
+      </w:r>
+      <w:r>
+        <w:rPr>
+          <w:rFonts w:ascii="Times New Roman" w:hAnsi="Times New Roman"/>
+        </w:rPr>
+        <w:t>showcased</w:t>
+      </w:r>
+      <w:r>
+        <w:rPr>
+          <w:rFonts w:ascii="Times New Roman" w:hAnsi="Times New Roman"/>
+        </w:rPr>
+        <w:t xml:space="preserve"> course.  The application will offer a form of advertisement for an audience in search of an appealing golf course including appeal that is relative to course popularity</w:t>
+      </w:r>
+      <w:r>
+        <w:rPr>
+          <w:rFonts w:ascii="Times New Roman" w:hAnsi="Times New Roman"/>
+        </w:rPr>
+        <w:t xml:space="preserve"> (gathered via user reviews), landscape (drone footage previews), or geographical location.  Additionally, application users can expand their knowledge of the game and other users fine-tuned for each course showcased in the project.  Knowledge becomes more precise in all aspects of the game; both technical and social.  This application, with the user of drone technology, provides a platform for drone industry growth.  The current marketplace does not have any web applications that provide drone footage of golf courses that breaks them down into individual holes and provide user comments on each of the holes.  This system will help users who are unfamiliar with a golf course and wish to get a better feel for it by virtually walking through each of the holes to find trouble spots and obstacles that are not immediately visible form a scorecard of aerial view.</w:t>
+      </w:r>
+    </w:p>
+    <w:p>
+      <w:pPr>
+        <w:pStyle w:val="ListParagraph"/>
         <w:numPr>
           <w:ilvl w:val="2"/>
           <w:numId w:val="25"/>
@@ -639,6 +692,23 @@
           <w:rFonts w:ascii="Times New Roman" w:hAnsi="Times New Roman"/>
         </w:rPr>
         <w:t>Information Systems Culture of the Organization</w:t>
+      </w:r>
+    </w:p>
+    <w:p>
+      <w:pPr>
+        <w:pStyle w:val="ListParagraph"/>
+        <w:spacing w:line="480" w:lineRule="auto"/>
+        <w:ind w:left="1080"/>
+        <w:jc w:val="both"/>
+        <w:rPr>
+          <w:rFonts w:ascii="Times New Roman" w:hAnsi="Times New Roman"/>
+        </w:rPr>
+      </w:pPr>
+      <w:r>
+        <w:rPr>
+          <w:rFonts w:ascii="Times New Roman" w:hAnsi="Times New Roman"/>
+        </w:rPr>
+        <w:t>Elk Valley Golf Course, the organization which our team will be partnering with initially, is not a technology based company rather a golf course.</w:t>
       </w:r>
     </w:p>
     <w:p>
@@ -658,21 +728,69 @@
         <w:rPr>
           <w:rFonts w:ascii="Times New Roman" w:hAnsi="Times New Roman"/>
         </w:rPr>
-        <w:t xml:space="preserve">Overview </w:t>
-      </w:r>
-      <w:proofErr w:type="spellStart"/>
-      <w:r>
-        <w:rPr>
-          <w:rFonts w:ascii="Times New Roman" w:hAnsi="Times New Roman"/>
-        </w:rPr>
-        <w:t>Decription</w:t>
-      </w:r>
-      <w:proofErr w:type="spellEnd"/>
-      <w:r>
-        <w:rPr>
-          <w:rFonts w:ascii="Times New Roman" w:hAnsi="Times New Roman"/>
-        </w:rPr>
-        <w:t xml:space="preserve"> of the Organization Business Unit</w:t>
+        <w:t>Overview De</w:t>
+      </w:r>
+      <w:r>
+        <w:rPr>
+          <w:rFonts w:ascii="Times New Roman" w:hAnsi="Times New Roman"/>
+        </w:rPr>
+        <w:t>s</w:t>
+      </w:r>
+      <w:r>
+        <w:rPr>
+          <w:rFonts w:ascii="Times New Roman" w:hAnsi="Times New Roman"/>
+        </w:rPr>
+        <w:t>cription of the Organization Business Unit</w:t>
+      </w:r>
+    </w:p>
+    <w:p>
+      <w:pPr>
+        <w:pStyle w:val="ListParagraph"/>
+        <w:spacing w:line="480" w:lineRule="auto"/>
+        <w:ind w:left="360"/>
+        <w:jc w:val="both"/>
+        <w:rPr>
+          <w:rFonts w:ascii="Times New Roman" w:hAnsi="Times New Roman"/>
+        </w:rPr>
+      </w:pPr>
+      <w:r>
+        <w:rPr>
+          <w:rFonts w:ascii="Times New Roman" w:hAnsi="Times New Roman"/>
+        </w:rPr>
+        <w:t xml:space="preserve">As mentioned in our proposal, we are deciding to have three types of users that pertain to the business for our application.  The first type of user is a general user that does not have an account with our application.  This person will be able to view golf course ratings, see drone </w:t>
+      </w:r>
+      <w:r>
+        <w:rPr>
+          <w:rFonts w:ascii="Times New Roman" w:hAnsi="Times New Roman"/>
+        </w:rPr>
+        <w:lastRenderedPageBreak/>
+        <w:t xml:space="preserve">footage of each hole on the golf course, and see what other people have to say about each hole on a course.  The second type of user is one who has created an account with our application.  This type of user can do everything a non-authenticated user can do, but he or she will also be able to create comments on each hole of a </w:t>
+      </w:r>
+      <w:proofErr w:type="gramStart"/>
+      <w:r>
+        <w:rPr>
+          <w:rFonts w:ascii="Times New Roman" w:hAnsi="Times New Roman"/>
+        </w:rPr>
+        <w:t>particular course</w:t>
+      </w:r>
+      <w:proofErr w:type="gramEnd"/>
+      <w:r>
+        <w:rPr>
+          <w:rFonts w:ascii="Times New Roman" w:hAnsi="Times New Roman"/>
+        </w:rPr>
+        <w:t>, and up and down vote comments.  The last type of user will be one that is able to post golf courses and drone footage for each hole of that course.</w:t>
+      </w:r>
+      <w:r>
+        <w:rPr>
+          <w:rFonts w:ascii="Times New Roman" w:hAnsi="Times New Roman"/>
+        </w:rPr>
+        <w:t xml:space="preserve">  To </w:t>
+      </w:r>
+      <w:r>
+        <w:rPr>
+          <w:rFonts w:ascii="Times New Roman" w:hAnsi="Times New Roman"/>
+        </w:rPr>
+        <w:t>gain this type of access, an administrator of the application will have to approve them to do so.</w:t>
       </w:r>
     </w:p>
     <w:p>
@@ -697,6 +815,116 @@
     </w:p>
     <w:p>
       <w:pPr>
+        <w:pStyle w:val="ListParagraph"/>
+        <w:spacing w:line="480" w:lineRule="auto"/>
+        <w:ind w:left="360"/>
+        <w:jc w:val="both"/>
+        <w:rPr>
+          <w:rFonts w:ascii="Times New Roman" w:hAnsi="Times New Roman"/>
+        </w:rPr>
+      </w:pPr>
+      <w:r>
+        <w:rPr>
+          <w:rFonts w:ascii="Times New Roman" w:hAnsi="Times New Roman"/>
+        </w:rPr>
+        <w:t>The current high-level information systems architecture layout of the system highly involves the Microsoft .NET Environment.  Since this is a web application using .NET technologies, we will be using a suitable server that has Microsoft Windows Server 2012 or greater.  The application itself will be hosted on the server using IIS (Internet Information Services).  The application will interact with a relational database, we plan on using Microsoft SQL Server 2012 or greater for our implementation.</w:t>
+      </w:r>
+    </w:p>
+    <w:p>
+      <w:pPr>
+        <w:pStyle w:val="ListParagraph"/>
+        <w:spacing w:line="480" w:lineRule="auto"/>
+        <w:ind w:left="360"/>
+        <w:jc w:val="both"/>
+        <w:rPr>
+          <w:rFonts w:ascii="Times New Roman" w:hAnsi="Times New Roman"/>
+        </w:rPr>
+      </w:pPr>
+    </w:p>
+    <w:p>
+      <w:pPr>
+        <w:pStyle w:val="ListParagraph"/>
+        <w:spacing w:line="480" w:lineRule="auto"/>
+        <w:ind w:left="360"/>
+        <w:jc w:val="both"/>
+        <w:rPr>
+          <w:rFonts w:ascii="Times New Roman" w:hAnsi="Times New Roman"/>
+        </w:rPr>
+      </w:pPr>
+      <w:r>
+        <w:rPr>
+          <w:rFonts w:ascii="Times New Roman" w:hAnsi="Times New Roman"/>
+        </w:rPr>
+        <w:t>The application</w:t>
+      </w:r>
+      <w:r>
+        <w:rPr>
+          <w:rFonts w:ascii="Times New Roman" w:hAnsi="Times New Roman"/>
+        </w:rPr>
+        <w:t xml:space="preserve"> itself will be using the ASP.NET framework.  The backend will be developed in C#, and the front end will be developed in HTML, CSS, and JavaScript.  Some potential frameworks that may help the front-end development include Knockout.js or AngularJS to help with creating a smoother, more maintainable front-end.</w:t>
+      </w:r>
+    </w:p>
+    <w:p>
+      <w:pPr>
+        <w:pStyle w:val="ListParagraph"/>
+        <w:spacing w:line="480" w:lineRule="auto"/>
+        <w:ind w:left="360"/>
+        <w:jc w:val="both"/>
+        <w:rPr>
+          <w:rFonts w:ascii="Times New Roman" w:hAnsi="Times New Roman"/>
+        </w:rPr>
+      </w:pPr>
+    </w:p>
+    <w:p>
+      <w:pPr>
+        <w:pStyle w:val="ListParagraph"/>
+        <w:spacing w:line="480" w:lineRule="auto"/>
+        <w:ind w:left="360"/>
+        <w:jc w:val="both"/>
+        <w:rPr>
+          <w:rFonts w:ascii="Times New Roman" w:hAnsi="Times New Roman"/>
+        </w:rPr>
+      </w:pPr>
+      <w:r>
+        <w:rPr>
+          <w:rFonts w:ascii="Times New Roman" w:hAnsi="Times New Roman"/>
+        </w:rPr>
+        <w:t>To store our videos that will be captured by the drones, we will use YouTube’s API to interact with our channel.  These videos will be stored on YouTube’s servers.</w:t>
+      </w:r>
+    </w:p>
+    <w:p>
+      <w:pPr>
+        <w:pStyle w:val="ListParagraph"/>
+        <w:spacing w:line="480" w:lineRule="auto"/>
+        <w:ind w:left="360"/>
+        <w:jc w:val="both"/>
+        <w:rPr>
+          <w:rFonts w:ascii="Times New Roman" w:hAnsi="Times New Roman"/>
+        </w:rPr>
+      </w:pPr>
+    </w:p>
+    <w:p>
+      <w:pPr>
+        <w:pStyle w:val="ListParagraph"/>
+        <w:spacing w:line="480" w:lineRule="auto"/>
+        <w:ind w:left="360"/>
+        <w:jc w:val="both"/>
+        <w:rPr>
+          <w:rFonts w:ascii="Times New Roman" w:hAnsi="Times New Roman"/>
+        </w:rPr>
+      </w:pPr>
+      <w:r>
+        <w:rPr>
+          <w:rFonts w:ascii="Times New Roman" w:hAnsi="Times New Roman"/>
+        </w:rPr>
+        <w:lastRenderedPageBreak/>
+        <w:t>In the future, if this business continues to grow, we will be looking at moving to cloud deployment using Microsoft Azure.  This way our database, and application will not have to be internally managed by us.   The down time can be taken care of and reduced by Microsoft themselves.</w:t>
+      </w:r>
+      <w:bookmarkStart w:id="0" w:name="_GoBack"/>
+      <w:bookmarkEnd w:id="0"/>
+    </w:p>
+    <w:p>
+      <w:pPr>
         <w:pBdr>
           <w:bottom w:val="single" w:sz="4" w:space="1" w:color="auto"/>
         </w:pBdr>
@@ -929,6 +1157,7 @@
           <w:b/>
           <w:i/>
         </w:rPr>
+        <w:lastRenderedPageBreak/>
         <w:t>2.2.01 Objectives of the Project</w:t>
       </w:r>
     </w:p>
@@ -1096,7 +1325,6 @@
         <w:rPr>
           <w:rFonts w:ascii="Times New Roman" w:hAnsi="Times New Roman"/>
         </w:rPr>
-        <w:lastRenderedPageBreak/>
         <w:t xml:space="preserve">MODULE 3 </w:t>
       </w:r>
       <w:r>
@@ -1156,6 +1384,7 @@
         <w:rPr>
           <w:rFonts w:ascii="Times New Roman" w:hAnsi="Times New Roman"/>
         </w:rPr>
+        <w:lastRenderedPageBreak/>
         <w:t xml:space="preserve">To help better describe this section, we will provide a user story diagram to give a better picture of how the users correspond to the functionalities offered by the system.  With each of these functionalities a system sequence diagram will be </w:t>
       </w:r>
       <w:proofErr w:type="gramStart"/>
@@ -1374,23 +1603,23 @@
           <w:b/>
           <w:i/>
         </w:rPr>
+        <w:t>See high level course information</w:t>
+      </w:r>
+    </w:p>
+    <w:p>
+      <w:pPr>
+        <w:pStyle w:val="ListParagraph"/>
+        <w:spacing w:line="480" w:lineRule="auto"/>
+        <w:jc w:val="both"/>
+        <w:rPr>
+          <w:rFonts w:ascii="Times New Roman" w:hAnsi="Times New Roman"/>
+        </w:rPr>
+      </w:pPr>
+      <w:r>
+        <w:rPr>
+          <w:rFonts w:ascii="Times New Roman" w:hAnsi="Times New Roman"/>
+        </w:rPr>
         <w:lastRenderedPageBreak/>
-        <w:t>See high level course information</w:t>
-      </w:r>
-    </w:p>
-    <w:p>
-      <w:pPr>
-        <w:pStyle w:val="ListParagraph"/>
-        <w:spacing w:line="480" w:lineRule="auto"/>
-        <w:jc w:val="both"/>
-        <w:rPr>
-          <w:rFonts w:ascii="Times New Roman" w:hAnsi="Times New Roman"/>
-        </w:rPr>
-      </w:pPr>
-      <w:r>
-        <w:rPr>
-          <w:rFonts w:ascii="Times New Roman" w:hAnsi="Times New Roman"/>
-        </w:rPr>
         <w:t>Any type of user will be able to view high level course information that includes the operational hours of the golf course, address, and the phone number.  To generate this data, once a course is uploaded to the application; our application will use the Yelp Fusion API to gather general business information which will then be displayed to the user which will allow the user to contact the course owner if they have more questions.</w:t>
       </w:r>
     </w:p>
@@ -2256,8 +2485,6 @@
               </w:rPr>
               <w:t>Need to implement registration, login, and roles logic before any further logic can be developed</w:t>
             </w:r>
-            <w:bookmarkStart w:id="0" w:name="_GoBack"/>
-            <w:bookmarkEnd w:id="0"/>
           </w:p>
         </w:tc>
       </w:tr>
@@ -2560,6 +2787,121 @@
         </w:rPr>
         <w:t xml:space="preserve"> and Professor Coffman.  Another potential server that can be available for us to use as a prototype is one of the servers maintained by ITS.  Carol Kugler is a point of contact for this.</w:t>
       </w:r>
+    </w:p>
+    <w:p>
+      <w:pPr>
+        <w:spacing w:line="480" w:lineRule="auto"/>
+        <w:jc w:val="both"/>
+        <w:rPr>
+          <w:rFonts w:ascii="Times New Roman" w:hAnsi="Times New Roman"/>
+          <w:szCs w:val="24"/>
+        </w:rPr>
+      </w:pPr>
+    </w:p>
+    <w:p>
+      <w:pPr>
+        <w:pBdr>
+          <w:bottom w:val="single" w:sz="4" w:space="1" w:color="auto"/>
+        </w:pBdr>
+        <w:spacing w:line="480" w:lineRule="auto"/>
+        <w:rPr>
+          <w:rFonts w:ascii="Times New Roman" w:hAnsi="Times New Roman"/>
+        </w:rPr>
+      </w:pPr>
+      <w:r>
+        <w:rPr>
+          <w:rFonts w:ascii="Times New Roman" w:hAnsi="Times New Roman"/>
+        </w:rPr>
+        <w:t xml:space="preserve">MODULE </w:t>
+      </w:r>
+      <w:r>
+        <w:rPr>
+          <w:rFonts w:ascii="Times New Roman" w:hAnsi="Times New Roman"/>
+        </w:rPr>
+        <w:t>6</w:t>
+      </w:r>
+      <w:r>
+        <w:rPr>
+          <w:rFonts w:ascii="Times New Roman" w:hAnsi="Times New Roman"/>
+        </w:rPr>
+        <w:t xml:space="preserve"> – DEVELOPMENT STRUCTURE</w:t>
+      </w:r>
+    </w:p>
+    <w:p>
+      <w:pPr>
+        <w:pStyle w:val="ListParagraph"/>
+        <w:spacing w:line="480" w:lineRule="auto"/>
+        <w:ind w:left="360"/>
+        <w:jc w:val="both"/>
+        <w:rPr>
+          <w:rFonts w:ascii="Times New Roman" w:hAnsi="Times New Roman"/>
+        </w:rPr>
+      </w:pPr>
+    </w:p>
+    <w:p>
+      <w:pPr>
+        <w:spacing w:line="480" w:lineRule="auto"/>
+        <w:jc w:val="both"/>
+        <w:rPr>
+          <w:rFonts w:ascii="Times New Roman" w:hAnsi="Times New Roman"/>
+        </w:rPr>
+      </w:pPr>
+      <w:r>
+        <w:rPr>
+          <w:rFonts w:ascii="Times New Roman" w:hAnsi="Times New Roman"/>
+        </w:rPr>
+        <w:t>6.1 Timeline Plan – Gantt Chart</w:t>
+      </w:r>
+    </w:p>
+    <w:p>
+      <w:pPr>
+        <w:pStyle w:val="ListParagraph"/>
+        <w:numPr>
+          <w:ilvl w:val="1"/>
+          <w:numId w:val="38"/>
+        </w:numPr>
+        <w:spacing w:line="480" w:lineRule="auto"/>
+        <w:jc w:val="both"/>
+        <w:rPr>
+          <w:rFonts w:ascii="Times New Roman" w:hAnsi="Times New Roman"/>
+        </w:rPr>
+      </w:pPr>
+      <w:r>
+        <w:rPr>
+          <w:rFonts w:ascii="Times New Roman" w:hAnsi="Times New Roman"/>
+        </w:rPr>
+        <w:t>Activity Estimates</w:t>
+      </w:r>
+    </w:p>
+    <w:p>
+      <w:pPr>
+        <w:pStyle w:val="ListParagraph"/>
+        <w:numPr>
+          <w:ilvl w:val="1"/>
+          <w:numId w:val="38"/>
+        </w:numPr>
+        <w:spacing w:line="480" w:lineRule="auto"/>
+        <w:jc w:val="both"/>
+        <w:rPr>
+          <w:rFonts w:ascii="Times New Roman" w:hAnsi="Times New Roman"/>
+        </w:rPr>
+      </w:pPr>
+      <w:r>
+        <w:rPr>
+          <w:rFonts w:ascii="Times New Roman" w:hAnsi="Times New Roman"/>
+        </w:rPr>
+        <w:t>Division of Labor Plan</w:t>
+      </w:r>
+    </w:p>
+    <w:p>
+      <w:pPr>
+        <w:spacing w:line="480" w:lineRule="auto"/>
+        <w:jc w:val="both"/>
+        <w:rPr>
+          <w:rFonts w:ascii="Times New Roman" w:hAnsi="Times New Roman"/>
+          <w:szCs w:val="24"/>
+        </w:rPr>
+      </w:pPr>
     </w:p>
     <w:sectPr>
       <w:footerReference w:type="default" r:id="rId8"/>
@@ -7363,6 +7705,119 @@
           <w:tab w:val="num" w:pos="0"/>
         </w:tabs>
         <w:ind w:left="5904" w:hanging="720"/>
+      </w:pPr>
+      <w:rPr>
+        <w:rFonts w:hint="default"/>
+      </w:rPr>
+    </w:lvl>
+  </w:abstractNum>
+  <w:abstractNum w:abstractNumId="37" w15:restartNumberingAfterBreak="0">
+    <w:nsid w:val="7E2A5D83"/>
+    <w:multiLevelType w:val="multilevel"/>
+    <w:tmpl w:val="84E0E494"/>
+    <w:lvl w:ilvl="0">
+      <w:start w:val="6"/>
+      <w:numFmt w:val="decimal"/>
+      <w:lvlText w:val="%1"/>
+      <w:lvlJc w:val="left"/>
+      <w:pPr>
+        <w:ind w:left="360" w:hanging="360"/>
+      </w:pPr>
+      <w:rPr>
+        <w:rFonts w:hint="default"/>
+      </w:rPr>
+    </w:lvl>
+    <w:lvl w:ilvl="1">
+      <w:start w:val="2"/>
+      <w:numFmt w:val="decimal"/>
+      <w:lvlText w:val="%1.%2"/>
+      <w:lvlJc w:val="left"/>
+      <w:pPr>
+        <w:ind w:left="360" w:hanging="360"/>
+      </w:pPr>
+      <w:rPr>
+        <w:rFonts w:hint="default"/>
+      </w:rPr>
+    </w:lvl>
+    <w:lvl w:ilvl="2">
+      <w:start w:val="1"/>
+      <w:numFmt w:val="decimal"/>
+      <w:lvlText w:val="%1.%2.%3"/>
+      <w:lvlJc w:val="left"/>
+      <w:pPr>
+        <w:ind w:left="720" w:hanging="720"/>
+      </w:pPr>
+      <w:rPr>
+        <w:rFonts w:hint="default"/>
+      </w:rPr>
+    </w:lvl>
+    <w:lvl w:ilvl="3">
+      <w:start w:val="1"/>
+      <w:numFmt w:val="decimal"/>
+      <w:lvlText w:val="%1.%2.%3.%4"/>
+      <w:lvlJc w:val="left"/>
+      <w:pPr>
+        <w:ind w:left="720" w:hanging="720"/>
+      </w:pPr>
+      <w:rPr>
+        <w:rFonts w:hint="default"/>
+      </w:rPr>
+    </w:lvl>
+    <w:lvl w:ilvl="4">
+      <w:start w:val="1"/>
+      <w:numFmt w:val="decimal"/>
+      <w:lvlText w:val="%1.%2.%3.%4.%5"/>
+      <w:lvlJc w:val="left"/>
+      <w:pPr>
+        <w:ind w:left="1080" w:hanging="1080"/>
+      </w:pPr>
+      <w:rPr>
+        <w:rFonts w:hint="default"/>
+      </w:rPr>
+    </w:lvl>
+    <w:lvl w:ilvl="5">
+      <w:start w:val="1"/>
+      <w:numFmt w:val="decimal"/>
+      <w:lvlText w:val="%1.%2.%3.%4.%5.%6"/>
+      <w:lvlJc w:val="left"/>
+      <w:pPr>
+        <w:ind w:left="1080" w:hanging="1080"/>
+      </w:pPr>
+      <w:rPr>
+        <w:rFonts w:hint="default"/>
+      </w:rPr>
+    </w:lvl>
+    <w:lvl w:ilvl="6">
+      <w:start w:val="1"/>
+      <w:numFmt w:val="decimal"/>
+      <w:lvlText w:val="%1.%2.%3.%4.%5.%6.%7"/>
+      <w:lvlJc w:val="left"/>
+      <w:pPr>
+        <w:ind w:left="1440" w:hanging="1440"/>
+      </w:pPr>
+      <w:rPr>
+        <w:rFonts w:hint="default"/>
+      </w:rPr>
+    </w:lvl>
+    <w:lvl w:ilvl="7">
+      <w:start w:val="1"/>
+      <w:numFmt w:val="decimal"/>
+      <w:lvlText w:val="%1.%2.%3.%4.%5.%6.%7.%8"/>
+      <w:lvlJc w:val="left"/>
+      <w:pPr>
+        <w:ind w:left="1440" w:hanging="1440"/>
+      </w:pPr>
+      <w:rPr>
+        <w:rFonts w:hint="default"/>
+      </w:rPr>
+    </w:lvl>
+    <w:lvl w:ilvl="8">
+      <w:start w:val="1"/>
+      <w:numFmt w:val="decimal"/>
+      <w:lvlText w:val="%1.%2.%3.%4.%5.%6.%7.%8.%9"/>
+      <w:lvlJc w:val="left"/>
+      <w:pPr>
+        <w:ind w:left="1800" w:hanging="1800"/>
       </w:pPr>
       <w:rPr>
         <w:rFonts w:hint="default"/>
@@ -7479,6 +7934,9 @@
   </w:num>
   <w:num w:numId="37">
     <w:abstractNumId w:val="18"/>
+  </w:num>
+  <w:num w:numId="38">
+    <w:abstractNumId w:val="37"/>
   </w:num>
 </w:numbering>
 </file>

</xml_diff>

<commit_message>
committ broh gonna be sick broh
</commit_message>
<xml_diff>
--- a/FinalReport.docx
+++ b/FinalReport.docx
@@ -917,8 +917,20 @@
         <w:rPr>
           <w:rFonts w:ascii="Times New Roman" w:hAnsi="Times New Roman"/>
         </w:rPr>
+        <w:t xml:space="preserve">In the future, if this business continues to grow, we will be looking at moving to cloud deployment using Microsoft Azure.  This way our database, and application will not have to </w:t>
+      </w:r>
+      <w:r>
+        <w:rPr>
+          <w:rFonts w:ascii="Times New Roman" w:hAnsi="Times New Roman"/>
+        </w:rPr>
         <w:lastRenderedPageBreak/>
-        <w:t>In the future, if this business continues to grow, we will be looking at moving to cloud deployment using Microsoft Azure.  This way our database, and application will not have to be internally managed by us.   The down time can be taken care of and reduced by Microsoft themselves.</w:t>
+        <w:t>be internally managed by us.   The down time can be taken care of and reduced by Microsoft themselves.</w:t>
+      </w:r>
+      <w:r>
+        <w:rPr>
+          <w:rFonts w:ascii="Times New Roman" w:hAnsi="Times New Roman"/>
+        </w:rPr>
+        <w:t>mnnm</w:t>
       </w:r>
       <w:bookmarkStart w:id="0" w:name="_GoBack"/>
       <w:bookmarkEnd w:id="0"/>
@@ -1157,7 +1169,6 @@
           <w:b/>
           <w:i/>
         </w:rPr>
-        <w:lastRenderedPageBreak/>
         <w:t>2.2.01 Objectives of the Project</w:t>
       </w:r>
     </w:p>
@@ -1175,6 +1186,7 @@
         <w:rPr>
           <w:rFonts w:ascii="Times New Roman" w:hAnsi="Times New Roman"/>
         </w:rPr>
+        <w:lastRenderedPageBreak/>
         <w:t xml:space="preserve">Our objective for this project is after a year of being on the market, we plan to have a growing user rate of 20% quarterly and increase the number of golf courses available in the application by 55% by the end of the year. </w:t>
       </w:r>
     </w:p>

</xml_diff>

<commit_message>
more sick work dude
</commit_message>
<xml_diff>
--- a/FinalReport.docx
+++ b/FinalReport.docx
@@ -182,6 +182,7 @@
                                   <w:alias w:val="Author"/>
                                   <w:tag w:val=""/>
                                   <w:id w:val="-1536112409"/>
+                                  <w:showingPlcHdr/>
                                   <w:dataBinding w:prefixMappings="xmlns:ns0='http://purl.org/dc/elements/1.1/' xmlns:ns1='http://schemas.openxmlformats.org/package/2006/metadata/core-properties' " w:xpath="/ns1:coreProperties[1]/ns0:creator[1]" w:storeItemID="{6C3C8BC8-F283-45AE-878A-BAB7291924A1}"/>
                                   <w:text/>
                                 </w:sdtPr>
@@ -205,7 +206,7 @@
                                         <w:sz w:val="24"/>
                                         <w:szCs w:val="24"/>
                                       </w:rPr>
-                                      <w:t>Grant Folgate</w:t>
+                                      <w:t xml:space="preserve">     </w:t>
                                     </w:r>
                                   </w:p>
                                 </w:sdtContent>
@@ -335,6 +336,7 @@
                             <w:alias w:val="Author"/>
                             <w:tag w:val=""/>
                             <w:id w:val="-1536112409"/>
+                            <w:showingPlcHdr/>
                             <w:dataBinding w:prefixMappings="xmlns:ns0='http://purl.org/dc/elements/1.1/' xmlns:ns1='http://schemas.openxmlformats.org/package/2006/metadata/core-properties' " w:xpath="/ns1:coreProperties[1]/ns0:creator[1]" w:storeItemID="{6C3C8BC8-F283-45AE-878A-BAB7291924A1}"/>
                             <w:text/>
                           </w:sdtPr>
@@ -358,7 +360,7 @@
                                   <w:sz w:val="24"/>
                                   <w:szCs w:val="24"/>
                                 </w:rPr>
-                                <w:t>Grant Folgate</w:t>
+                                <w:t xml:space="preserve">     </w:t>
                               </w:r>
                             </w:p>
                           </w:sdtContent>
@@ -764,21 +766,7 @@
           <w:rFonts w:ascii="Times New Roman" w:hAnsi="Times New Roman"/>
         </w:rPr>
         <w:lastRenderedPageBreak/>
-        <w:t xml:space="preserve">footage of each hole on the golf course, and see what other people have to say about each hole on a course.  The second type of user is one who has created an account with our application.  This type of user can do everything a non-authenticated user can do, but he or she will also be able to create comments on each hole of a </w:t>
-      </w:r>
-      <w:proofErr w:type="gramStart"/>
-      <w:r>
-        <w:rPr>
-          <w:rFonts w:ascii="Times New Roman" w:hAnsi="Times New Roman"/>
-        </w:rPr>
-        <w:t>particular course</w:t>
-      </w:r>
-      <w:proofErr w:type="gramEnd"/>
-      <w:r>
-        <w:rPr>
-          <w:rFonts w:ascii="Times New Roman" w:hAnsi="Times New Roman"/>
-        </w:rPr>
-        <w:t>, and up and down vote comments.  The last type of user will be one that is able to post golf courses and drone footage for each hole of that course.</w:t>
+        <w:t>footage of each hole on the golf course, and see what other people have to say about each hole on a course.  The second type of user is one who has created an account with our application.  This type of user can do everything a non-authenticated user can do, but he or she will also be able to create comments on each hole of a course, and up and down vote comments.  The last type of user will be one that is able to post golf courses and drone footage for each hole of that course.</w:t>
       </w:r>
       <w:r>
         <w:rPr>
@@ -932,8 +920,6 @@
         </w:rPr>
         <w:t>mnnm</w:t>
       </w:r>
-      <w:bookmarkStart w:id="0" w:name="_GoBack"/>
-      <w:bookmarkEnd w:id="0"/>
     </w:p>
     <w:p>
       <w:pPr>
@@ -2726,7 +2712,21 @@
           <w:rFonts w:ascii="Times New Roman" w:hAnsi="Times New Roman"/>
           <w:szCs w:val="24"/>
         </w:rPr>
-        <w:t>For this application we plan on developing in the .NET Environment in which we will specifically be using ASP.NET to develop this web application.  The backend which will be providing the logic to interact with our database and external web services will be created in the C# programming language.  Our front end which will be used to display data and allow the user to interact with our application will be made using HTML, CSS, and JavaScript.  To help speed up the CSS development we will be using the Bootstrap framework to provide a readily available set of styling to our application.  To help provide a more robust user interface we will be using Knockout.JS which will help us provide 2-way databinding.</w:t>
+        <w:t xml:space="preserve">For this application we plan on developing in the .NET Environment in which we will specifically be using ASP.NET to develop this web application.  The backend which will be providing the logic to interact with our database and external web services will be created in the C# programming language.  Our front end which will be used to display data and allow the user to interact with our application will be made using HTML, CSS, and JavaScript.  To help speed up the CSS development we will be using the Bootstrap framework to provide a readily available set of styling to our application.  To help provide a more robust user interface we will be using Knockout.JS which will help us provide </w:t>
+      </w:r>
+      <w:r>
+        <w:rPr>
+          <w:rFonts w:ascii="Times New Roman" w:hAnsi="Times New Roman"/>
+          <w:szCs w:val="24"/>
+        </w:rPr>
+        <w:t>two</w:t>
+      </w:r>
+      <w:r>
+        <w:rPr>
+          <w:rFonts w:ascii="Times New Roman" w:hAnsi="Times New Roman"/>
+          <w:szCs w:val="24"/>
+        </w:rPr>
+        <w:t>-way databinding.</w:t>
       </w:r>
     </w:p>
     <w:p>
@@ -2824,19 +2824,7 @@
         <w:rPr>
           <w:rFonts w:ascii="Times New Roman" w:hAnsi="Times New Roman"/>
         </w:rPr>
-        <w:t xml:space="preserve">MODULE </w:t>
-      </w:r>
-      <w:r>
-        <w:rPr>
-          <w:rFonts w:ascii="Times New Roman" w:hAnsi="Times New Roman"/>
-        </w:rPr>
-        <w:t>6</w:t>
-      </w:r>
-      <w:r>
-        <w:rPr>
-          <w:rFonts w:ascii="Times New Roman" w:hAnsi="Times New Roman"/>
-        </w:rPr>
-        <w:t xml:space="preserve"> – DEVELOPMENT STRUCTURE</w:t>
+        <w:t>MODULE 6 – DEVELOPMENT STRUCTURE</w:t>
       </w:r>
     </w:p>
     <w:p>
@@ -2888,6 +2876,17 @@
     <w:p>
       <w:pPr>
         <w:pStyle w:val="ListParagraph"/>
+        <w:spacing w:line="480" w:lineRule="auto"/>
+        <w:ind w:left="360"/>
+        <w:jc w:val="both"/>
+        <w:rPr>
+          <w:rFonts w:ascii="Times New Roman" w:hAnsi="Times New Roman"/>
+        </w:rPr>
+      </w:pPr>
+    </w:p>
+    <w:p>
+      <w:pPr>
+        <w:pStyle w:val="ListParagraph"/>
         <w:numPr>
           <w:ilvl w:val="1"/>
           <w:numId w:val="38"/>
@@ -2908,12 +2907,378 @@
     <w:p>
       <w:pPr>
         <w:spacing w:line="480" w:lineRule="auto"/>
+        <w:ind w:left="360"/>
         <w:jc w:val="both"/>
         <w:rPr>
           <w:rFonts w:ascii="Times New Roman" w:hAnsi="Times New Roman"/>
           <w:szCs w:val="24"/>
         </w:rPr>
       </w:pPr>
+      <w:r>
+        <w:rPr>
+          <w:rFonts w:ascii="Times New Roman" w:hAnsi="Times New Roman"/>
+          <w:szCs w:val="24"/>
+        </w:rPr>
+        <w:t xml:space="preserve">In the beginning of the development of the application.  We will be doing mostly pair programming with Grant Folgate taking the lead.  Since most of the members on this team are inexperienced with .NET development, pair programming will get them up to speed.  Once the developers on the team get comfortable with the coding standards, roles will be assigned to </w:t>
+      </w:r>
+      <w:r>
+        <w:rPr>
+          <w:rFonts w:ascii="Times New Roman" w:hAnsi="Times New Roman"/>
+          <w:szCs w:val="24"/>
+        </w:rPr>
+        <w:lastRenderedPageBreak/>
+        <w:t xml:space="preserve">each of the developers.  The target timeframe for this is by the first week of February.  Grant Folgate </w:t>
+      </w:r>
+      <w:r>
+        <w:rPr>
+          <w:rFonts w:ascii="Times New Roman" w:hAnsi="Times New Roman"/>
+          <w:szCs w:val="24"/>
+        </w:rPr>
+        <w:t xml:space="preserve">will specialize in the front-end development of the app but will assist in the </w:t>
+      </w:r>
+      <w:proofErr w:type="gramStart"/>
+      <w:r>
+        <w:rPr>
+          <w:rFonts w:ascii="Times New Roman" w:hAnsi="Times New Roman"/>
+          <w:szCs w:val="24"/>
+        </w:rPr>
+        <w:t>back end</w:t>
+      </w:r>
+      <w:proofErr w:type="gramEnd"/>
+      <w:r>
+        <w:rPr>
+          <w:rFonts w:ascii="Times New Roman" w:hAnsi="Times New Roman"/>
+          <w:szCs w:val="24"/>
+        </w:rPr>
+        <w:t xml:space="preserve"> development for more complicated tasks such as the development of the code to interact with both YouTube’s API and Yelp’s API.</w:t>
+      </w:r>
+      <w:r>
+        <w:rPr>
+          <w:rFonts w:ascii="Times New Roman" w:hAnsi="Times New Roman"/>
+          <w:szCs w:val="24"/>
+        </w:rPr>
+        <w:t xml:space="preserve">  Madison </w:t>
+      </w:r>
+      <w:proofErr w:type="spellStart"/>
+      <w:r>
+        <w:rPr>
+          <w:rFonts w:ascii="Times New Roman" w:hAnsi="Times New Roman"/>
+          <w:szCs w:val="24"/>
+        </w:rPr>
+        <w:t>Wiecorzek</w:t>
+      </w:r>
+      <w:proofErr w:type="spellEnd"/>
+      <w:r>
+        <w:rPr>
+          <w:rFonts w:ascii="Times New Roman" w:hAnsi="Times New Roman"/>
+          <w:szCs w:val="24"/>
+        </w:rPr>
+        <w:t xml:space="preserve"> and Eric Byrd will do most of the back-end development that interacts with our relational database.  Eric has experience </w:t>
+      </w:r>
+      <w:r>
+        <w:rPr>
+          <w:rFonts w:ascii="Times New Roman" w:hAnsi="Times New Roman"/>
+          <w:szCs w:val="24"/>
+        </w:rPr>
+        <w:t>in troubleshooting and fixing technical problems as well.  This will be advantageous to eliminate downtime and keep the development team efficient.  Ryan Vero will assist Madison and Eric in the back-end but will also help me with more complicated front-end development such as the views to display the footage for the golf course and having a view to show golf course hole ratings and comments.</w:t>
+      </w:r>
+    </w:p>
+    <w:p>
+      <w:pPr>
+        <w:spacing w:line="480" w:lineRule="auto"/>
+        <w:ind w:left="360"/>
+        <w:jc w:val="both"/>
+        <w:rPr>
+          <w:rFonts w:ascii="Times New Roman" w:hAnsi="Times New Roman"/>
+          <w:szCs w:val="24"/>
+        </w:rPr>
+      </w:pPr>
+    </w:p>
+    <w:p>
+      <w:pPr>
+        <w:pBdr>
+          <w:bottom w:val="single" w:sz="4" w:space="1" w:color="auto"/>
+        </w:pBdr>
+        <w:spacing w:line="480" w:lineRule="auto"/>
+        <w:rPr>
+          <w:rFonts w:ascii="Times New Roman" w:hAnsi="Times New Roman"/>
+        </w:rPr>
+      </w:pPr>
+      <w:r>
+        <w:rPr>
+          <w:rFonts w:ascii="Times New Roman" w:hAnsi="Times New Roman"/>
+        </w:rPr>
+        <w:t xml:space="preserve">MODULE </w:t>
+      </w:r>
+      <w:r>
+        <w:rPr>
+          <w:rFonts w:ascii="Times New Roman" w:hAnsi="Times New Roman"/>
+        </w:rPr>
+        <w:t>7</w:t>
+      </w:r>
+      <w:r>
+        <w:rPr>
+          <w:rFonts w:ascii="Times New Roman" w:hAnsi="Times New Roman"/>
+        </w:rPr>
+        <w:t xml:space="preserve"> – </w:t>
+      </w:r>
+      <w:r>
+        <w:rPr>
+          <w:rFonts w:ascii="Times New Roman" w:hAnsi="Times New Roman"/>
+        </w:rPr>
+        <w:t>APPENDICIES</w:t>
+      </w:r>
+    </w:p>
+    <w:p>
+      <w:pPr>
+        <w:spacing w:line="480" w:lineRule="auto"/>
+        <w:ind w:left="360"/>
+        <w:jc w:val="both"/>
+        <w:rPr>
+          <w:rFonts w:ascii="Times New Roman" w:hAnsi="Times New Roman"/>
+          <w:szCs w:val="24"/>
+        </w:rPr>
+      </w:pPr>
+    </w:p>
+    <w:p>
+      <w:pPr>
+        <w:spacing w:line="480" w:lineRule="auto"/>
+        <w:jc w:val="both"/>
+        <w:rPr>
+          <w:rFonts w:ascii="Times New Roman" w:hAnsi="Times New Roman"/>
+          <w:szCs w:val="24"/>
+        </w:rPr>
+      </w:pPr>
+      <w:r>
+        <w:rPr>
+          <w:rFonts w:ascii="Times New Roman" w:hAnsi="Times New Roman"/>
+          <w:szCs w:val="24"/>
+        </w:rPr>
+        <w:t>7.1 Terms</w:t>
+      </w:r>
+    </w:p>
+    <w:p>
+      <w:pPr>
+        <w:spacing w:line="480" w:lineRule="auto"/>
+        <w:jc w:val="both"/>
+        <w:rPr>
+          <w:rFonts w:ascii="Times New Roman" w:hAnsi="Times New Roman"/>
+          <w:szCs w:val="24"/>
+        </w:rPr>
+      </w:pPr>
+      <w:r>
+        <w:rPr>
+          <w:rFonts w:ascii="Times New Roman" w:hAnsi="Times New Roman"/>
+          <w:i/>
+          <w:szCs w:val="24"/>
+        </w:rPr>
+        <w:t>API</w:t>
+      </w:r>
+      <w:r>
+        <w:rPr>
+          <w:rFonts w:ascii="Times New Roman" w:hAnsi="Times New Roman"/>
+          <w:szCs w:val="24"/>
+        </w:rPr>
+        <w:t xml:space="preserve"> – Application Programming Interface</w:t>
+      </w:r>
+    </w:p>
+    <w:p>
+      <w:pPr>
+        <w:spacing w:line="480" w:lineRule="auto"/>
+        <w:jc w:val="both"/>
+        <w:rPr>
+          <w:rFonts w:ascii="Times New Roman" w:hAnsi="Times New Roman"/>
+          <w:szCs w:val="24"/>
+        </w:rPr>
+      </w:pPr>
+      <w:r>
+        <w:rPr>
+          <w:rFonts w:ascii="Times New Roman" w:hAnsi="Times New Roman"/>
+          <w:i/>
+          <w:szCs w:val="24"/>
+        </w:rPr>
+        <w:t>Front-end</w:t>
+      </w:r>
+      <w:r>
+        <w:rPr>
+          <w:rFonts w:ascii="Times New Roman" w:hAnsi="Times New Roman"/>
+          <w:szCs w:val="24"/>
+        </w:rPr>
+        <w:t xml:space="preserve"> – Pertaining to what the user sees in the application</w:t>
+      </w:r>
+    </w:p>
+    <w:p>
+      <w:pPr>
+        <w:spacing w:line="480" w:lineRule="auto"/>
+        <w:jc w:val="both"/>
+        <w:rPr>
+          <w:rFonts w:ascii="Times New Roman" w:hAnsi="Times New Roman"/>
+          <w:szCs w:val="24"/>
+        </w:rPr>
+      </w:pPr>
+      <w:r>
+        <w:rPr>
+          <w:rFonts w:ascii="Times New Roman" w:hAnsi="Times New Roman"/>
+          <w:i/>
+          <w:szCs w:val="24"/>
+        </w:rPr>
+        <w:t>Back-end</w:t>
+      </w:r>
+      <w:r>
+        <w:rPr>
+          <w:rFonts w:ascii="Times New Roman" w:hAnsi="Times New Roman"/>
+          <w:szCs w:val="24"/>
+        </w:rPr>
+        <w:t xml:space="preserve"> – Pertaining to the business logic that happens behind the scenes when a user performs an action on a page</w:t>
+      </w:r>
+    </w:p>
+    <w:p>
+      <w:pPr>
+        <w:spacing w:line="480" w:lineRule="auto"/>
+        <w:jc w:val="both"/>
+        <w:rPr>
+          <w:rFonts w:ascii="Times New Roman" w:hAnsi="Times New Roman"/>
+          <w:szCs w:val="24"/>
+        </w:rPr>
+      </w:pPr>
+      <w:r>
+        <w:rPr>
+          <w:rFonts w:ascii="Times New Roman" w:hAnsi="Times New Roman"/>
+          <w:i/>
+          <w:szCs w:val="24"/>
+        </w:rPr>
+        <w:t>Two-way databinding</w:t>
+      </w:r>
+      <w:r>
+        <w:rPr>
+          <w:rFonts w:ascii="Times New Roman" w:hAnsi="Times New Roman"/>
+          <w:szCs w:val="24"/>
+        </w:rPr>
+        <w:t xml:space="preserve">- Binds html properties to data elements in a </w:t>
+      </w:r>
+      <w:proofErr w:type="gramStart"/>
+      <w:r>
+        <w:rPr>
+          <w:rFonts w:ascii="Times New Roman" w:hAnsi="Times New Roman"/>
+          <w:szCs w:val="24"/>
+        </w:rPr>
+        <w:t xml:space="preserve">particular </w:t>
+      </w:r>
+      <w:proofErr w:type="spellStart"/>
+      <w:r>
+        <w:rPr>
+          <w:rFonts w:ascii="Times New Roman" w:hAnsi="Times New Roman"/>
+          <w:szCs w:val="24"/>
+        </w:rPr>
+        <w:t>JavaScript</w:t>
+      </w:r>
+      <w:proofErr w:type="spellEnd"/>
+      <w:proofErr w:type="gramEnd"/>
+      <w:r>
+        <w:rPr>
+          <w:rFonts w:ascii="Times New Roman" w:hAnsi="Times New Roman"/>
+          <w:szCs w:val="24"/>
+        </w:rPr>
+        <w:t xml:space="preserve"> object</w:t>
+      </w:r>
+      <w:bookmarkStart w:id="0" w:name="_GoBack"/>
+      <w:bookmarkEnd w:id="0"/>
+    </w:p>
+    <w:p>
+      <w:pPr>
+        <w:spacing w:line="480" w:lineRule="auto"/>
+        <w:jc w:val="both"/>
+        <w:rPr>
+          <w:rFonts w:ascii="Times New Roman" w:hAnsi="Times New Roman"/>
+          <w:szCs w:val="24"/>
+        </w:rPr>
+      </w:pPr>
+    </w:p>
+    <w:p>
+      <w:pPr>
+        <w:spacing w:line="480" w:lineRule="auto"/>
+        <w:jc w:val="both"/>
+        <w:rPr>
+          <w:rFonts w:ascii="Times New Roman" w:hAnsi="Times New Roman"/>
+          <w:szCs w:val="24"/>
+        </w:rPr>
+      </w:pPr>
+    </w:p>
+    <w:p>
+      <w:pPr>
+        <w:rPr>
+          <w:rFonts w:ascii="Times New Roman" w:hAnsi="Times New Roman"/>
+          <w:szCs w:val="24"/>
+        </w:rPr>
+      </w:pPr>
+    </w:p>
+    <w:p>
+      <w:pPr>
+        <w:tabs>
+          <w:tab w:val="left" w:pos="2955"/>
+        </w:tabs>
+        <w:rPr>
+          <w:rFonts w:ascii="Times New Roman" w:hAnsi="Times New Roman"/>
+          <w:szCs w:val="24"/>
+        </w:rPr>
+      </w:pPr>
+      <w:r>
+        <w:rPr>
+          <w:rFonts w:ascii="Times New Roman" w:hAnsi="Times New Roman"/>
+          <w:szCs w:val="24"/>
+        </w:rPr>
+        <w:tab/>
+      </w:r>
+    </w:p>
+    <w:p>
+      <w:pPr>
+        <w:rPr>
+          <w:rFonts w:ascii="Times New Roman" w:hAnsi="Times New Roman"/>
+          <w:szCs w:val="24"/>
+        </w:rPr>
+      </w:pPr>
+    </w:p>
+    <w:p>
+      <w:pPr>
+        <w:rPr>
+          <w:rFonts w:ascii="Times New Roman" w:hAnsi="Times New Roman"/>
+          <w:szCs w:val="24"/>
+        </w:rPr>
+      </w:pPr>
+    </w:p>
+    <w:p>
+      <w:pPr>
+        <w:rPr>
+          <w:rFonts w:ascii="Times New Roman" w:hAnsi="Times New Roman"/>
+          <w:szCs w:val="24"/>
+        </w:rPr>
+      </w:pPr>
+    </w:p>
+    <w:p>
+      <w:pPr>
+        <w:rPr>
+          <w:rFonts w:ascii="Times New Roman" w:hAnsi="Times New Roman"/>
+          <w:szCs w:val="24"/>
+        </w:rPr>
+      </w:pPr>
+    </w:p>
+    <w:p>
+      <w:pPr>
+        <w:tabs>
+          <w:tab w:val="left" w:pos="2775"/>
+        </w:tabs>
+        <w:rPr>
+          <w:rFonts w:ascii="Times New Roman" w:hAnsi="Times New Roman"/>
+          <w:szCs w:val="24"/>
+        </w:rPr>
+      </w:pPr>
+      <w:r>
+        <w:rPr>
+          <w:rFonts w:ascii="Times New Roman" w:hAnsi="Times New Roman"/>
+          <w:szCs w:val="24"/>
+        </w:rPr>
+        <w:tab/>
+      </w:r>
     </w:p>
     <w:sectPr>
       <w:footerReference w:type="default" r:id="rId8"/>

</xml_diff>